<commit_message>
add link git + final hdsd
</commit_message>
<xml_diff>
--- a/5_Checklist/17_5_ApplicationDevelopment_Checklist .docx
+++ b/5_Checklist/17_5_ApplicationDevelopment_Checklist .docx
@@ -12925,6 +12925,35 @@
         </w:rPr>
       </w:pPr>
     </w:p>
+    <w:p>
+      <w:pPr>
+        <w:spacing w:after="0" w:line="360" w:lineRule="auto"/>
+        <w:rPr>
+          <w:rFonts w:ascii="Times New Roman" w:hAnsi="Times New Roman" w:cs="Times New Roman"/>
+          <w:sz w:val="26"/>
+          <w:szCs w:val="26"/>
+        </w:rPr>
+      </w:pPr>
+      <w:r>
+        <w:rPr>
+          <w:rFonts w:ascii="Times New Roman" w:hAnsi="Times New Roman" w:cs="Times New Roman"/>
+          <w:b/>
+          <w:noProof/>
+          <w:sz w:val="26"/>
+          <w:szCs w:val="26"/>
+        </w:rPr>
+        <w:t xml:space="preserve">Link GitHub: </w:t>
+      </w:r>
+      <w:r>
+        <w:rPr>
+          <w:rFonts w:ascii="Times New Roman" w:hAnsi="Times New Roman" w:cs="Times New Roman"/>
+          <w:noProof/>
+          <w:sz w:val="26"/>
+          <w:szCs w:val="26"/>
+        </w:rPr>
+        <w:t>https://github.com/trannguyenvu3482/iuh-app-dev-group-17.git</w:t>
+      </w:r>
+    </w:p>
     <w:sectPr>
       <w:footerReference w:type="default" r:id="rId7"/>
       <w:pgSz w:w="12240" w:h="15840"/>
@@ -12984,7 +13013,7 @@
             <w:noProof/>
           </w:rPr>
           <w:pict w14:anchorId="0CDCE767">
-            <v:line id="Straight Connector 1" o:spid="_x0000_s1025" style="position:absolute;left:0;text-align:left;z-index:-503316472;visibility:visible;mso-wrap-style:square;mso-wrap-distance-left:0;mso-wrap-distance-top:0;mso-wrap-distance-right:2.25pt;mso-wrap-distance-bottom:1.5pt;mso-position-horizontal:absolute;mso-position-horizontal-relative:text;mso-position-vertical:absolute;mso-position-vertical-relative:text" from=".9pt,.5pt" to="559.65pt,.55pt" o:gfxdata="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" strokeweight=".5pt">
+            <v:line id="Straight Connector 1" o:spid="_x0000_s1025" style="position:absolute;left:0;text-align:left;z-index:-251658752;visibility:visible;mso-wrap-style:square;mso-wrap-distance-left:0;mso-wrap-distance-top:0;mso-wrap-distance-right:2.25pt;mso-wrap-distance-bottom:1.5pt;mso-position-horizontal:absolute;mso-position-horizontal-relative:text;mso-position-vertical:absolute;mso-position-vertical-relative:text" from=".9pt,.5pt" to="559.65pt,.55pt" o:gfxdata="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" strokeweight=".5pt">
               <v:stroke joinstyle="miter"/>
             </v:line>
           </w:pict>

</xml_diff>